<commit_message>
Cập nhật tiến độ và cập nhật lại ERD
</commit_message>
<xml_diff>
--- a/BaoCaoTienDo.docx
+++ b/BaoCaoTienDo.docx
@@ -303,6 +303,7 @@
       <w:pPr>
         <w:pStyle w:val="28"/>
         <w:numPr>
+          <w:ilvl w:val="0"/>
           <w:numId w:val="0"/>
         </w:numPr>
         <w:spacing w:after="160" w:line="259" w:lineRule="auto"/>
@@ -341,8 +342,6 @@
         </w:rPr>
         <w:t>5</w:t>
       </w:r>
-      <w:bookmarkStart w:id="0" w:name="_GoBack"/>
-      <w:bookmarkEnd w:id="0"/>
     </w:p>
     <w:p>
       <w:pPr>
@@ -397,6 +396,122 @@
         </w:rPr>
         <w:t xml:space="preserve"> Thêm các trang để admin quản lý</w:t>
       </w:r>
+    </w:p>
+    <w:p>
+      <w:pPr>
+        <w:pStyle w:val="28"/>
+        <w:numPr>
+          <w:numId w:val="0"/>
+        </w:numPr>
+        <w:spacing w:after="160" w:line="259" w:lineRule="auto"/>
+        <w:contextualSpacing/>
+        <w:rPr>
+          <w:rFonts w:hint="default"/>
+          <w:sz w:val="26"/>
+          <w:szCs w:val="26"/>
+          <w:lang w:val="en-US"/>
+        </w:rPr>
+      </w:pPr>
+    </w:p>
+    <w:p>
+      <w:pPr>
+        <w:pStyle w:val="3"/>
+        <w:rPr>
+          <w:rFonts w:hint="default"/>
+          <w:b/>
+          <w:bCs/>
+          <w:lang w:val="en-US"/>
+        </w:rPr>
+      </w:pPr>
+      <w:r>
+        <w:rPr>
+          <w:b/>
+          <w:bCs/>
+          <w:lang w:val="en-US"/>
+        </w:rPr>
+        <w:t xml:space="preserve">Báo cáo tuần </w:t>
+      </w:r>
+      <w:r>
+        <w:rPr>
+          <w:rFonts w:hint="default"/>
+          <w:b/>
+          <w:bCs/>
+          <w:lang w:val="en-US"/>
+        </w:rPr>
+        <w:t>6</w:t>
+      </w:r>
+    </w:p>
+    <w:p>
+      <w:pPr>
+        <w:pStyle w:val="28"/>
+        <w:numPr>
+          <w:ilvl w:val="0"/>
+          <w:numId w:val="6"/>
+        </w:numPr>
+        <w:spacing w:after="160" w:line="259" w:lineRule="auto"/>
+        <w:ind w:left="300" w:leftChars="0" w:firstLine="137" w:firstLineChars="53"/>
+        <w:contextualSpacing/>
+        <w:rPr>
+          <w:rFonts w:hint="default"/>
+          <w:sz w:val="26"/>
+          <w:szCs w:val="26"/>
+          <w:lang w:val="en-US"/>
+        </w:rPr>
+      </w:pPr>
+      <w:r>
+        <w:rPr>
+          <w:rFonts w:hint="default"/>
+          <w:sz w:val="26"/>
+          <w:szCs w:val="26"/>
+          <w:lang w:val="en-US"/>
+        </w:rPr>
+        <w:t>Quay về handlebars</w:t>
+      </w:r>
+    </w:p>
+    <w:p>
+      <w:pPr>
+        <w:pStyle w:val="28"/>
+        <w:numPr>
+          <w:ilvl w:val="0"/>
+          <w:numId w:val="6"/>
+        </w:numPr>
+        <w:spacing w:after="160" w:line="259" w:lineRule="auto"/>
+        <w:ind w:left="300" w:leftChars="0" w:firstLine="137" w:firstLineChars="53"/>
+        <w:contextualSpacing/>
+        <w:rPr>
+          <w:rFonts w:hint="default"/>
+          <w:sz w:val="26"/>
+          <w:szCs w:val="26"/>
+          <w:lang w:val="en-US"/>
+        </w:rPr>
+      </w:pPr>
+      <w:r>
+        <w:rPr>
+          <w:rFonts w:hint="default"/>
+          <w:sz w:val="26"/>
+          <w:szCs w:val="26"/>
+          <w:lang w:val="en-US"/>
+        </w:rPr>
+        <w:t>Kết nối với database</w:t>
+      </w:r>
+      <w:bookmarkStart w:id="0" w:name="_GoBack"/>
+      <w:bookmarkEnd w:id="0"/>
+    </w:p>
+    <w:p>
+      <w:pPr>
+        <w:pStyle w:val="28"/>
+        <w:numPr>
+          <w:numId w:val="0"/>
+        </w:numPr>
+        <w:spacing w:after="160" w:line="259" w:lineRule="auto"/>
+        <w:contextualSpacing/>
+        <w:rPr>
+          <w:rFonts w:hint="default"/>
+          <w:sz w:val="26"/>
+          <w:szCs w:val="26"/>
+          <w:lang w:val="en-US"/>
+        </w:rPr>
+      </w:pPr>
     </w:p>
     <w:sectPr>
       <w:pgSz w:w="11906" w:h="16838"/>
@@ -461,6 +576,21 @@
 <file path=word/numbering.xml><?xml version="1.0" encoding="utf-8"?>
 <w:numbering xmlns:wpc="http://schemas.microsoft.com/office/word/2010/wordprocessingCanvas" xmlns:mc="http://schemas.openxmlformats.org/markup-compatibility/2006" xmlns:o="urn:schemas-microsoft-com:office:office" xmlns:r="http://schemas.openxmlformats.org/officeDocument/2006/relationships" xmlns:m="http://schemas.openxmlformats.org/officeDocument/2006/math" xmlns:v="urn:schemas-microsoft-com:vml" xmlns:wp14="http://schemas.microsoft.com/office/word/2010/wordprocessingDrawing" xmlns:wp="http://schemas.openxmlformats.org/drawingml/2006/wordprocessingDrawing" xmlns:w10="urn:schemas-microsoft-com:office:word" xmlns:w="http://schemas.openxmlformats.org/wordprocessingml/2006/main" xmlns:w14="http://schemas.microsoft.com/office/word/2010/wordml" xmlns:wpg="http://schemas.microsoft.com/office/word/2010/wordprocessingGroup" xmlns:wpi="http://schemas.microsoft.com/office/word/2010/wordprocessingInk" xmlns:wne="http://schemas.microsoft.com/office/word/2006/wordml" xmlns:wps="http://schemas.microsoft.com/office/word/2010/wordprocessingShape" xmlns:wpsCustomData="http://www.wps.cn/officeDocument/2013/wpsCustomData" mc:Ignorable="w14 wp14">
   <w:abstractNum w:abstractNumId="0">
+    <w:nsid w:val="F1CAC1BC"/>
+    <w:multiLevelType w:val="singleLevel"/>
+    <w:tmpl w:val="F1CAC1BC"/>
+    <w:lvl w:ilvl="0" w:tentative="0">
+      <w:start w:val="1"/>
+      <w:numFmt w:val="decimal"/>
+      <w:suff w:val="space"/>
+      <w:lvlText w:val="%1."/>
+      <w:lvlJc w:val="left"/>
+      <w:pPr>
+        <w:ind w:left="-420"/>
+      </w:pPr>
+    </w:lvl>
+  </w:abstractNum>
+  <w:abstractNum w:abstractNumId="1">
     <w:nsid w:val="2382672C"/>
     <w:multiLevelType w:val="multilevel"/>
     <w:tmpl w:val="2382672C"/>
@@ -549,7 +679,7 @@
       </w:pPr>
     </w:lvl>
   </w:abstractNum>
-  <w:abstractNum w:abstractNumId="1">
+  <w:abstractNum w:abstractNumId="2">
     <w:nsid w:val="26805D66"/>
     <w:multiLevelType w:val="singleLevel"/>
     <w:tmpl w:val="26805D66"/>
@@ -561,7 +691,7 @@
       <w:lvlJc w:val="left"/>
     </w:lvl>
   </w:abstractNum>
-  <w:abstractNum w:abstractNumId="2">
+  <w:abstractNum w:abstractNumId="3">
     <w:nsid w:val="66FE6913"/>
     <w:multiLevelType w:val="multilevel"/>
     <w:tmpl w:val="66FE6913"/>
@@ -650,7 +780,7 @@
       </w:pPr>
     </w:lvl>
   </w:abstractNum>
-  <w:abstractNum w:abstractNumId="3">
+  <w:abstractNum w:abstractNumId="4">
     <w:nsid w:val="6E494119"/>
     <w:multiLevelType w:val="multilevel"/>
     <w:tmpl w:val="6E494119"/>
@@ -739,7 +869,7 @@
       </w:pPr>
     </w:lvl>
   </w:abstractNum>
-  <w:abstractNum w:abstractNumId="4">
+  <w:abstractNum w:abstractNumId="5">
     <w:nsid w:val="7EFF5C8E"/>
     <w:multiLevelType w:val="multilevel"/>
     <w:tmpl w:val="7EFF5C8E"/>
@@ -829,19 +959,22 @@
     </w:lvl>
   </w:abstractNum>
   <w:num w:numId="1">
+    <w:abstractNumId w:val="5"/>
+  </w:num>
+  <w:num w:numId="2">
     <w:abstractNumId w:val="4"/>
   </w:num>
-  <w:num w:numId="2">
+  <w:num w:numId="3">
     <w:abstractNumId w:val="3"/>
   </w:num>
-  <w:num w:numId="3">
+  <w:num w:numId="4">
+    <w:abstractNumId w:val="1"/>
+  </w:num>
+  <w:num w:numId="5">
     <w:abstractNumId w:val="2"/>
   </w:num>
-  <w:num w:numId="4">
+  <w:num w:numId="6">
     <w:abstractNumId w:val="0"/>
-  </w:num>
-  <w:num w:numId="5">
-    <w:abstractNumId w:val="1"/>
   </w:num>
 </w:numbering>
 </file>

</xml_diff>

<commit_message>
Cập nhật file báo cáo tiến độ
</commit_message>
<xml_diff>
--- a/BaoCaoTienDo.docx
+++ b/BaoCaoTienDo.docx
@@ -401,6 +401,7 @@
       <w:pPr>
         <w:pStyle w:val="28"/>
         <w:numPr>
+          <w:ilvl w:val="0"/>
           <w:numId w:val="0"/>
         </w:numPr>
         <w:spacing w:after="160" w:line="259" w:lineRule="auto"/>
@@ -494,6 +495,394 @@
         </w:rPr>
         <w:t>Kết nối với database</w:t>
       </w:r>
+    </w:p>
+    <w:p>
+      <w:pPr>
+        <w:pStyle w:val="28"/>
+        <w:numPr>
+          <w:ilvl w:val="0"/>
+          <w:numId w:val="0"/>
+        </w:numPr>
+        <w:spacing w:after="160" w:line="259" w:lineRule="auto"/>
+        <w:contextualSpacing/>
+        <w:rPr>
+          <w:rFonts w:hint="default"/>
+          <w:sz w:val="26"/>
+          <w:szCs w:val="26"/>
+          <w:lang w:val="en-US"/>
+        </w:rPr>
+      </w:pPr>
+    </w:p>
+    <w:p>
+      <w:pPr>
+        <w:pStyle w:val="3"/>
+        <w:rPr>
+          <w:rFonts w:hint="default"/>
+          <w:b/>
+          <w:bCs/>
+          <w:lang w:val="en-US"/>
+        </w:rPr>
+      </w:pPr>
+      <w:r>
+        <w:rPr>
+          <w:b/>
+          <w:bCs/>
+          <w:lang w:val="en-US"/>
+        </w:rPr>
+        <w:t xml:space="preserve">Báo cáo tuần </w:t>
+      </w:r>
+      <w:r>
+        <w:rPr>
+          <w:rFonts w:hint="default"/>
+          <w:b/>
+          <w:bCs/>
+          <w:lang w:val="en-US"/>
+        </w:rPr>
+        <w:t>7</w:t>
+      </w:r>
+    </w:p>
+    <w:p>
+      <w:pPr>
+        <w:pStyle w:val="28"/>
+        <w:numPr>
+          <w:ilvl w:val="0"/>
+          <w:numId w:val="7"/>
+        </w:numPr>
+        <w:spacing w:after="160" w:line="259" w:lineRule="auto"/>
+        <w:contextualSpacing/>
+        <w:rPr>
+          <w:rFonts w:hint="default"/>
+          <w:sz w:val="26"/>
+          <w:szCs w:val="26"/>
+          <w:lang w:val="en-US"/>
+        </w:rPr>
+      </w:pPr>
+      <w:r>
+        <w:rPr>
+          <w:rFonts w:hint="default"/>
+          <w:sz w:val="26"/>
+          <w:szCs w:val="26"/>
+          <w:lang w:val="en-US"/>
+        </w:rPr>
+        <w:t>Thực hiện chức năng đăng ký / đăng nhập</w:t>
+      </w:r>
+    </w:p>
+    <w:p>
+      <w:pPr>
+        <w:pStyle w:val="28"/>
+        <w:numPr>
+          <w:ilvl w:val="0"/>
+          <w:numId w:val="0"/>
+        </w:numPr>
+        <w:spacing w:after="160" w:line="259" w:lineRule="auto"/>
+        <w:contextualSpacing/>
+        <w:rPr>
+          <w:rFonts w:hint="default"/>
+          <w:sz w:val="26"/>
+          <w:szCs w:val="26"/>
+          <w:lang w:val="en-US"/>
+        </w:rPr>
+      </w:pPr>
+    </w:p>
+    <w:p>
+      <w:pPr>
+        <w:pStyle w:val="3"/>
+        <w:rPr>
+          <w:rFonts w:hint="default"/>
+          <w:b/>
+          <w:bCs/>
+          <w:lang w:val="en-US"/>
+        </w:rPr>
+      </w:pPr>
+      <w:r>
+        <w:rPr>
+          <w:b/>
+          <w:bCs/>
+          <w:lang w:val="en-US"/>
+        </w:rPr>
+        <w:t xml:space="preserve">Báo cáo tuần </w:t>
+      </w:r>
+      <w:r>
+        <w:rPr>
+          <w:rFonts w:hint="default"/>
+          <w:b/>
+          <w:bCs/>
+          <w:lang w:val="en-US"/>
+        </w:rPr>
+        <w:t>8</w:t>
+      </w:r>
+    </w:p>
+    <w:p>
+      <w:pPr>
+        <w:pStyle w:val="28"/>
+        <w:numPr>
+          <w:ilvl w:val="0"/>
+          <w:numId w:val="8"/>
+        </w:numPr>
+        <w:spacing w:after="160" w:line="259" w:lineRule="auto"/>
+        <w:contextualSpacing/>
+        <w:rPr>
+          <w:rFonts w:hint="default"/>
+          <w:sz w:val="26"/>
+          <w:szCs w:val="26"/>
+          <w:lang w:val="en-US"/>
+        </w:rPr>
+      </w:pPr>
+      <w:r>
+        <w:rPr>
+          <w:rFonts w:hint="default"/>
+          <w:sz w:val="26"/>
+          <w:szCs w:val="26"/>
+          <w:lang w:val="en-US"/>
+        </w:rPr>
+        <w:t>Cải tiến đăng ký / đăng nhập. Chia role (người dùng / admin)</w:t>
+      </w:r>
+    </w:p>
+    <w:p>
+      <w:pPr>
+        <w:pStyle w:val="28"/>
+        <w:numPr>
+          <w:ilvl w:val="0"/>
+          <w:numId w:val="8"/>
+        </w:numPr>
+        <w:spacing w:after="160" w:line="259" w:lineRule="auto"/>
+        <w:contextualSpacing/>
+        <w:rPr>
+          <w:rFonts w:hint="default"/>
+          <w:sz w:val="26"/>
+          <w:szCs w:val="26"/>
+          <w:lang w:val="en-US"/>
+        </w:rPr>
+      </w:pPr>
+      <w:r>
+        <w:rPr>
+          <w:rFonts w:hint="default"/>
+          <w:sz w:val="26"/>
+          <w:szCs w:val="26"/>
+          <w:lang w:val="en-US"/>
+        </w:rPr>
+        <w:t>Kiểm tra thông tin đăng ký / đăng nhập với database</w:t>
+      </w:r>
+    </w:p>
+    <w:p>
+      <w:pPr>
+        <w:pStyle w:val="28"/>
+        <w:numPr>
+          <w:ilvl w:val="0"/>
+          <w:numId w:val="0"/>
+        </w:numPr>
+        <w:spacing w:after="160" w:line="259" w:lineRule="auto"/>
+        <w:contextualSpacing/>
+        <w:rPr>
+          <w:rFonts w:hint="default"/>
+          <w:sz w:val="26"/>
+          <w:szCs w:val="26"/>
+          <w:lang w:val="en-US"/>
+        </w:rPr>
+      </w:pPr>
+    </w:p>
+    <w:p>
+      <w:pPr>
+        <w:pStyle w:val="3"/>
+        <w:rPr>
+          <w:rFonts w:hint="default"/>
+          <w:b/>
+          <w:bCs/>
+          <w:lang w:val="en-US"/>
+        </w:rPr>
+      </w:pPr>
+      <w:r>
+        <w:rPr>
+          <w:b/>
+          <w:bCs/>
+          <w:lang w:val="en-US"/>
+        </w:rPr>
+        <w:t xml:space="preserve">Báo cáo tuần </w:t>
+      </w:r>
+      <w:r>
+        <w:rPr>
+          <w:rFonts w:hint="default"/>
+          <w:b/>
+          <w:bCs/>
+          <w:lang w:val="en-US"/>
+        </w:rPr>
+        <w:t>9</w:t>
+      </w:r>
+    </w:p>
+    <w:p>
+      <w:pPr>
+        <w:pStyle w:val="28"/>
+        <w:numPr>
+          <w:ilvl w:val="0"/>
+          <w:numId w:val="9"/>
+        </w:numPr>
+        <w:spacing w:after="160" w:line="259" w:lineRule="auto"/>
+        <w:contextualSpacing/>
+        <w:rPr>
+          <w:rFonts w:hint="default"/>
+          <w:sz w:val="26"/>
+          <w:szCs w:val="26"/>
+          <w:lang w:val="en-US"/>
+        </w:rPr>
+      </w:pPr>
+      <w:r>
+        <w:rPr>
+          <w:rFonts w:hint="default"/>
+          <w:sz w:val="26"/>
+          <w:szCs w:val="26"/>
+          <w:lang w:val="en-US"/>
+        </w:rPr>
+        <w:t>Thêm, sửa, xóa database</w:t>
+      </w:r>
+    </w:p>
+    <w:p>
+      <w:pPr>
+        <w:pStyle w:val="28"/>
+        <w:numPr>
+          <w:ilvl w:val="0"/>
+          <w:numId w:val="9"/>
+        </w:numPr>
+        <w:spacing w:after="160" w:line="259" w:lineRule="auto"/>
+        <w:contextualSpacing/>
+        <w:rPr>
+          <w:rFonts w:hint="default"/>
+          <w:sz w:val="26"/>
+          <w:szCs w:val="26"/>
+          <w:lang w:val="en-US"/>
+        </w:rPr>
+      </w:pPr>
+      <w:r>
+        <w:rPr>
+          <w:rFonts w:hint="default"/>
+          <w:sz w:val="26"/>
+          <w:szCs w:val="26"/>
+          <w:lang w:val="en-US"/>
+        </w:rPr>
+        <w:t>Đổ dữ liệu lên giao diện</w:t>
+      </w:r>
+    </w:p>
+    <w:p>
+      <w:pPr>
+        <w:pStyle w:val="28"/>
+        <w:numPr>
+          <w:ilvl w:val="0"/>
+          <w:numId w:val="0"/>
+        </w:numPr>
+        <w:spacing w:after="160" w:line="259" w:lineRule="auto"/>
+        <w:contextualSpacing/>
+        <w:rPr>
+          <w:rFonts w:hint="default"/>
+          <w:sz w:val="26"/>
+          <w:szCs w:val="26"/>
+          <w:lang w:val="en-US"/>
+        </w:rPr>
+      </w:pPr>
+    </w:p>
+    <w:p>
+      <w:pPr>
+        <w:pStyle w:val="3"/>
+        <w:rPr>
+          <w:rFonts w:hint="default"/>
+          <w:b/>
+          <w:bCs/>
+          <w:lang w:val="en-US"/>
+        </w:rPr>
+      </w:pPr>
+      <w:r>
+        <w:rPr>
+          <w:b/>
+          <w:bCs/>
+          <w:lang w:val="en-US"/>
+        </w:rPr>
+        <w:t xml:space="preserve">Báo cáo tuần </w:t>
+      </w:r>
+      <w:r>
+        <w:rPr>
+          <w:rFonts w:hint="default"/>
+          <w:b/>
+          <w:bCs/>
+          <w:lang w:val="en-US"/>
+        </w:rPr>
+        <w:t>10</w:t>
+      </w:r>
+    </w:p>
+    <w:p>
+      <w:pPr>
+        <w:pStyle w:val="28"/>
+        <w:numPr>
+          <w:ilvl w:val="0"/>
+          <w:numId w:val="10"/>
+        </w:numPr>
+        <w:spacing w:after="160" w:line="259" w:lineRule="auto"/>
+        <w:contextualSpacing/>
+        <w:rPr>
+          <w:rFonts w:hint="default"/>
+          <w:sz w:val="26"/>
+          <w:szCs w:val="26"/>
+          <w:lang w:val="en-US"/>
+        </w:rPr>
+      </w:pPr>
+      <w:r>
+        <w:rPr>
+          <w:rFonts w:hint="default"/>
+          <w:sz w:val="26"/>
+          <w:szCs w:val="26"/>
+          <w:lang w:val="en-US"/>
+        </w:rPr>
+        <w:t>Thiết kế hoàn chỉnh giao diện và chức năng trang admin</w:t>
+      </w:r>
+    </w:p>
+    <w:p>
+      <w:pPr>
+        <w:pStyle w:val="28"/>
+        <w:numPr>
+          <w:ilvl w:val="0"/>
+          <w:numId w:val="10"/>
+        </w:numPr>
+        <w:spacing w:after="160" w:line="259" w:lineRule="auto"/>
+        <w:contextualSpacing/>
+        <w:rPr>
+          <w:rFonts w:hint="default"/>
+          <w:sz w:val="26"/>
+          <w:szCs w:val="26"/>
+          <w:lang w:val="en-US"/>
+        </w:rPr>
+      </w:pPr>
+      <w:r>
+        <w:rPr>
+          <w:rFonts w:hint="default"/>
+          <w:sz w:val="26"/>
+          <w:szCs w:val="26"/>
+          <w:lang w:val="en-US"/>
+        </w:rPr>
+        <w:t>Thiết kế hoàn chỉnh giao diện và chức năng trang người dùng</w:t>
+      </w:r>
+    </w:p>
+    <w:p>
+      <w:pPr>
+        <w:pStyle w:val="28"/>
+        <w:numPr>
+          <w:ilvl w:val="0"/>
+          <w:numId w:val="10"/>
+        </w:numPr>
+        <w:spacing w:after="160" w:line="259" w:lineRule="auto"/>
+        <w:contextualSpacing/>
+        <w:rPr>
+          <w:rFonts w:hint="default"/>
+          <w:sz w:val="26"/>
+          <w:szCs w:val="26"/>
+          <w:lang w:val="en-US"/>
+        </w:rPr>
+      </w:pPr>
+      <w:r>
+        <w:rPr>
+          <w:rFonts w:hint="default"/>
+          <w:sz w:val="26"/>
+          <w:szCs w:val="26"/>
+          <w:lang w:val="en-US"/>
+        </w:rPr>
+        <w:t>Hoàn thiện chương trình</w:t>
+      </w:r>
       <w:bookmarkStart w:id="0" w:name="_GoBack"/>
       <w:bookmarkEnd w:id="0"/>
     </w:p>
@@ -501,6 +890,24 @@
       <w:pPr>
         <w:pStyle w:val="28"/>
         <w:numPr>
+          <w:ilvl w:val="0"/>
+          <w:numId w:val="0"/>
+        </w:numPr>
+        <w:spacing w:after="160" w:line="259" w:lineRule="auto"/>
+        <w:contextualSpacing/>
+        <w:rPr>
+          <w:rFonts w:hint="default"/>
+          <w:sz w:val="26"/>
+          <w:szCs w:val="26"/>
+          <w:lang w:val="en-US"/>
+        </w:rPr>
+      </w:pPr>
+    </w:p>
+    <w:p>
+      <w:pPr>
+        <w:pStyle w:val="28"/>
+        <w:numPr>
+          <w:ilvl w:val="0"/>
           <w:numId w:val="0"/>
         </w:numPr>
         <w:spacing w:after="160" w:line="259" w:lineRule="auto"/>
@@ -576,6 +983,42 @@
 <file path=word/numbering.xml><?xml version="1.0" encoding="utf-8"?>
 <w:numbering xmlns:wpc="http://schemas.microsoft.com/office/word/2010/wordprocessingCanvas" xmlns:mc="http://schemas.openxmlformats.org/markup-compatibility/2006" xmlns:o="urn:schemas-microsoft-com:office:office" xmlns:r="http://schemas.openxmlformats.org/officeDocument/2006/relationships" xmlns:m="http://schemas.openxmlformats.org/officeDocument/2006/math" xmlns:v="urn:schemas-microsoft-com:vml" xmlns:wp14="http://schemas.microsoft.com/office/word/2010/wordprocessingDrawing" xmlns:wp="http://schemas.openxmlformats.org/drawingml/2006/wordprocessingDrawing" xmlns:w10="urn:schemas-microsoft-com:office:word" xmlns:w="http://schemas.openxmlformats.org/wordprocessingml/2006/main" xmlns:w14="http://schemas.microsoft.com/office/word/2010/wordml" xmlns:wpg="http://schemas.microsoft.com/office/word/2010/wordprocessingGroup" xmlns:wpi="http://schemas.microsoft.com/office/word/2010/wordprocessingInk" xmlns:wne="http://schemas.microsoft.com/office/word/2006/wordml" xmlns:wps="http://schemas.microsoft.com/office/word/2010/wordprocessingShape" xmlns:wpsCustomData="http://www.wps.cn/officeDocument/2013/wpsCustomData" mc:Ignorable="w14 wp14">
   <w:abstractNum w:abstractNumId="0">
+    <w:nsid w:val="A6393969"/>
+    <w:multiLevelType w:val="singleLevel"/>
+    <w:tmpl w:val="A6393969"/>
+    <w:lvl w:ilvl="0" w:tentative="0">
+      <w:start w:val="1"/>
+      <w:numFmt w:val="decimal"/>
+      <w:suff w:val="space"/>
+      <w:lvlText w:val="%1."/>
+      <w:lvlJc w:val="left"/>
+    </w:lvl>
+  </w:abstractNum>
+  <w:abstractNum w:abstractNumId="1">
+    <w:nsid w:val="C59A7BBE"/>
+    <w:multiLevelType w:val="singleLevel"/>
+    <w:tmpl w:val="C59A7BBE"/>
+    <w:lvl w:ilvl="0" w:tentative="0">
+      <w:start w:val="1"/>
+      <w:numFmt w:val="decimal"/>
+      <w:suff w:val="space"/>
+      <w:lvlText w:val="%1."/>
+      <w:lvlJc w:val="left"/>
+    </w:lvl>
+  </w:abstractNum>
+  <w:abstractNum w:abstractNumId="2">
+    <w:nsid w:val="E41C9244"/>
+    <w:multiLevelType w:val="singleLevel"/>
+    <w:tmpl w:val="E41C9244"/>
+    <w:lvl w:ilvl="0" w:tentative="0">
+      <w:start w:val="1"/>
+      <w:numFmt w:val="decimal"/>
+      <w:suff w:val="space"/>
+      <w:lvlText w:val="%1."/>
+      <w:lvlJc w:val="left"/>
+    </w:lvl>
+  </w:abstractNum>
+  <w:abstractNum w:abstractNumId="3">
     <w:nsid w:val="F1CAC1BC"/>
     <w:multiLevelType w:val="singleLevel"/>
     <w:tmpl w:val="F1CAC1BC"/>
@@ -590,7 +1033,19 @@
       </w:pPr>
     </w:lvl>
   </w:abstractNum>
-  <w:abstractNum w:abstractNumId="1">
+  <w:abstractNum w:abstractNumId="4">
+    <w:nsid w:val="05F7ECDF"/>
+    <w:multiLevelType w:val="singleLevel"/>
+    <w:tmpl w:val="05F7ECDF"/>
+    <w:lvl w:ilvl="0" w:tentative="0">
+      <w:start w:val="1"/>
+      <w:numFmt w:val="decimal"/>
+      <w:suff w:val="space"/>
+      <w:lvlText w:val="%1."/>
+      <w:lvlJc w:val="left"/>
+    </w:lvl>
+  </w:abstractNum>
+  <w:abstractNum w:abstractNumId="5">
     <w:nsid w:val="2382672C"/>
     <w:multiLevelType w:val="multilevel"/>
     <w:tmpl w:val="2382672C"/>
@@ -679,7 +1134,7 @@
       </w:pPr>
     </w:lvl>
   </w:abstractNum>
-  <w:abstractNum w:abstractNumId="2">
+  <w:abstractNum w:abstractNumId="6">
     <w:nsid w:val="26805D66"/>
     <w:multiLevelType w:val="singleLevel"/>
     <w:tmpl w:val="26805D66"/>
@@ -691,7 +1146,7 @@
       <w:lvlJc w:val="left"/>
     </w:lvl>
   </w:abstractNum>
-  <w:abstractNum w:abstractNumId="3">
+  <w:abstractNum w:abstractNumId="7">
     <w:nsid w:val="66FE6913"/>
     <w:multiLevelType w:val="multilevel"/>
     <w:tmpl w:val="66FE6913"/>
@@ -780,7 +1235,7 @@
       </w:pPr>
     </w:lvl>
   </w:abstractNum>
-  <w:abstractNum w:abstractNumId="4">
+  <w:abstractNum w:abstractNumId="8">
     <w:nsid w:val="6E494119"/>
     <w:multiLevelType w:val="multilevel"/>
     <w:tmpl w:val="6E494119"/>
@@ -869,7 +1324,7 @@
       </w:pPr>
     </w:lvl>
   </w:abstractNum>
-  <w:abstractNum w:abstractNumId="5">
+  <w:abstractNum w:abstractNumId="9">
     <w:nsid w:val="7EFF5C8E"/>
     <w:multiLevelType w:val="multilevel"/>
     <w:tmpl w:val="7EFF5C8E"/>
@@ -959,22 +1414,34 @@
     </w:lvl>
   </w:abstractNum>
   <w:num w:numId="1">
+    <w:abstractNumId w:val="9"/>
+  </w:num>
+  <w:num w:numId="2">
+    <w:abstractNumId w:val="8"/>
+  </w:num>
+  <w:num w:numId="3">
+    <w:abstractNumId w:val="7"/>
+  </w:num>
+  <w:num w:numId="4">
     <w:abstractNumId w:val="5"/>
   </w:num>
-  <w:num w:numId="2">
+  <w:num w:numId="5">
+    <w:abstractNumId w:val="6"/>
+  </w:num>
+  <w:num w:numId="6">
+    <w:abstractNumId w:val="3"/>
+  </w:num>
+  <w:num w:numId="7">
     <w:abstractNumId w:val="4"/>
   </w:num>
-  <w:num w:numId="3">
-    <w:abstractNumId w:val="3"/>
+  <w:num w:numId="8">
+    <w:abstractNumId w:val="0"/>
   </w:num>
-  <w:num w:numId="4">
+  <w:num w:numId="9">
     <w:abstractNumId w:val="1"/>
   </w:num>
-  <w:num w:numId="5">
+  <w:num w:numId="10">
     <w:abstractNumId w:val="2"/>
-  </w:num>
-  <w:num w:numId="6">
-    <w:abstractNumId w:val="0"/>
   </w:num>
 </w:numbering>
 </file>
@@ -1093,7 +1560,7 @@
     <w:lsdException w:uiPriority="99" w:name="HTML Sample"/>
     <w:lsdException w:uiPriority="99" w:name="HTML Typewriter"/>
     <w:lsdException w:uiPriority="99" w:name="HTML Variable"/>
-    <w:lsdException w:uiPriority="99" w:name="Normal Table"/>
+    <w:lsdException w:qFormat="1" w:uiPriority="99" w:name="Normal Table"/>
     <w:lsdException w:uiPriority="99" w:name="annotation subject"/>
     <w:lsdException w:uiPriority="99" w:name="Table Simple 1"/>
     <w:lsdException w:uiPriority="99" w:name="Table Simple 2"/>
@@ -1489,6 +1956,7 @@
     <w:name w:val="Normal Table"/>
     <w:semiHidden/>
     <w:unhideWhenUsed/>
+    <w:qFormat/>
     <w:uiPriority w:val="99"/>
     <w:tblPr>
       <w:tblCellMar>
@@ -1558,6 +2026,7 @@
     <w:name w:val="Heading 2 Char"/>
     <w:basedOn w:val="11"/>
     <w:link w:val="3"/>
+    <w:qFormat/>
     <w:uiPriority w:val="9"/>
     <w:rPr>
       <w:rFonts w:asciiTheme="majorHAnsi" w:hAnsiTheme="majorHAnsi" w:eastAsiaTheme="majorEastAsia" w:cstheme="majorBidi"/>
@@ -1585,6 +2054,7 @@
     <w:basedOn w:val="11"/>
     <w:link w:val="5"/>
     <w:semiHidden/>
+    <w:qFormat/>
     <w:uiPriority w:val="9"/>
     <w:rPr>
       <w:rFonts w:eastAsiaTheme="majorEastAsia" w:cstheme="majorBidi"/>
@@ -1598,6 +2068,7 @@
     <w:basedOn w:val="11"/>
     <w:link w:val="6"/>
     <w:semiHidden/>
+    <w:qFormat/>
     <w:uiPriority w:val="9"/>
     <w:rPr>
       <w:rFonts w:eastAsiaTheme="majorEastAsia" w:cstheme="majorBidi"/>
@@ -1609,6 +2080,7 @@
     <w:basedOn w:val="11"/>
     <w:link w:val="7"/>
     <w:semiHidden/>
+    <w:qFormat/>
     <w:uiPriority w:val="9"/>
     <w:rPr>
       <w:rFonts w:eastAsiaTheme="majorEastAsia" w:cstheme="majorBidi"/>
@@ -1650,6 +2122,7 @@
     <w:basedOn w:val="11"/>
     <w:link w:val="9"/>
     <w:semiHidden/>
+    <w:qFormat/>
     <w:uiPriority w:val="9"/>
     <w:rPr>
       <w:rFonts w:eastAsiaTheme="majorEastAsia" w:cstheme="majorBidi"/>
@@ -1671,6 +2144,7 @@
     <w:basedOn w:val="11"/>
     <w:link w:val="10"/>
     <w:semiHidden/>
+    <w:qFormat/>
     <w:uiPriority w:val="9"/>
     <w:rPr>
       <w:rFonts w:eastAsiaTheme="majorEastAsia" w:cstheme="majorBidi"/>
@@ -1689,6 +2163,7 @@
     <w:name w:val="Title Char"/>
     <w:basedOn w:val="11"/>
     <w:link w:val="14"/>
+    <w:qFormat/>
     <w:uiPriority w:val="10"/>
     <w:rPr>
       <w:rFonts w:asciiTheme="majorHAnsi" w:hAnsiTheme="majorHAnsi" w:eastAsiaTheme="majorEastAsia" w:cstheme="majorBidi"/>

</xml_diff>